<commit_message>
revisi 21 sept 2019
</commit_message>
<xml_diff>
--- a/uploads/verifikasi/kanwil/Kanwil - Hasil Verifikasi-DEWAN PERWAKILAN RAKYAT-123.docx
+++ b/uploads/verifikasi/kanwil/Kanwil - Hasil Verifikasi-DEWAN PERWAKILAN RAKYAT-123.docx
@@ -17450,7 +17450,7 @@
           <w:sz w:val="22"/>
           <w:szCs w:val="22"/>
         </w:rPr>
-        <w:t>13 September 2019</w:t>
+        <w:t>19 September 2019</w:t>
       </w:r>
       <w:r>
         <w:rPr>
@@ -20732,7 +20732,7 @@
                 <w:sz w:val="22"/>
                 <w:szCs w:val="22"/>
               </w:rPr>
-              <w:t>Agus Budiartha</w:t>
+              <w:t>Muhammad Irfan Fathoni Khosasih</w:t>
             </w:r>
           </w:p>
           <w:p>
@@ -20755,7 +20755,7 @@
                 <w:sz w:val="22"/>
                 <w:szCs w:val="22"/>
               </w:rPr>
-              <w:t>19850522 200901 1 005</w:t>
+              <w:t>19750129 199602 1 001</w:t>
             </w:r>
           </w:p>
           <w:p>

</xml_diff>